<commit_message>
Saved deliverables document to repo
</commit_message>
<xml_diff>
--- a/module-1/BPERRYMORGAN-MODULE 1.2 GITHUB REPO SETUP.docx
+++ b/module-1/BPERRYMORGAN-MODULE 1.2 GITHUB REPO SETUP.docx
@@ -152,6 +152,7 @@
         <w:t>GITHUB REPOSITORY SETUP</w:t>
       </w:r>
     </w:p>
+    <w:p/>
     <w:p>
       <w:pPr>
         <w:jc w:val="both"/>
@@ -200,6 +201,67 @@
                     <a:xfrm>
                       <a:off x="0" y="0"/>
                       <a:ext cx="5943600" cy="3829050"/>
+                    </a:xfrm>
+                    <a:prstGeom prst="rect">
+                      <a:avLst/>
+                    </a:prstGeom>
+                  </pic:spPr>
+                </pic:pic>
+              </a:graphicData>
+            </a:graphic>
+          </wp:inline>
+        </w:drawing>
+      </w:r>
+    </w:p>
+    <w:p>
+      <w:pPr>
+        <w:jc w:val="both"/>
+        <w:rPr>
+          <w:rFonts w:ascii="Aptos Light" w:hAnsi="Aptos Light"/>
+          <w:sz w:val="20"/>
+          <w:szCs w:val="20"/>
+        </w:rPr>
+      </w:pPr>
+      <w:r>
+        <w:rPr>
+          <w:rFonts w:ascii="Aptos Light" w:hAnsi="Aptos Light"/>
+          <w:noProof/>
+          <w:sz w:val="20"/>
+          <w:szCs w:val="20"/>
+          <w14:ligatures w14:val="standardContextual"/>
+        </w:rPr>
+        <w:lastRenderedPageBreak/>
+        <w:drawing>
+          <wp:inline distT="0" distB="0" distL="0" distR="0" wp14:anchorId="60AC6170" wp14:editId="7401515A">
+            <wp:extent cx="5943600" cy="3911600"/>
+            <wp:effectExtent l="0" t="0" r="0" b="0"/>
+            <wp:docPr id="763569006" name="Picture 2" descr="A screenshot of a computer program&#10;&#10;AI-generated content may be incorrect."/>
+            <wp:cNvGraphicFramePr>
+              <a:graphicFrameLocks xmlns:a="http://schemas.openxmlformats.org/drawingml/2006/main" noChangeAspect="1"/>
+            </wp:cNvGraphicFramePr>
+            <a:graphic xmlns:a="http://schemas.openxmlformats.org/drawingml/2006/main">
+              <a:graphicData uri="http://schemas.openxmlformats.org/drawingml/2006/picture">
+                <pic:pic xmlns:pic="http://schemas.openxmlformats.org/drawingml/2006/picture">
+                  <pic:nvPicPr>
+                    <pic:cNvPr id="763569006" name="Picture 2" descr="A screenshot of a computer program&#10;&#10;AI-generated content may be incorrect."/>
+                    <pic:cNvPicPr/>
+                  </pic:nvPicPr>
+                  <pic:blipFill>
+                    <a:blip r:embed="rId6" cstate="print">
+                      <a:extLst>
+                        <a:ext uri="{28A0092B-C50C-407E-A947-70E740481C1C}">
+                          <a14:useLocalDpi xmlns:a14="http://schemas.microsoft.com/office/drawing/2010/main" val="0"/>
+                        </a:ext>
+                      </a:extLst>
+                    </a:blip>
+                    <a:stretch>
+                      <a:fillRect/>
+                    </a:stretch>
+                  </pic:blipFill>
+                  <pic:spPr>
+                    <a:xfrm>
+                      <a:off x="0" y="0"/>
+                      <a:ext cx="5943600" cy="3911600"/>
                     </a:xfrm>
                     <a:prstGeom prst="rect">
                       <a:avLst/>

</xml_diff>

<commit_message>
Completion of deliverables document
</commit_message>
<xml_diff>
--- a/module-1/BPERRYMORGAN-MODULE 1.2 GITHUB REPO SETUP.docx
+++ b/module-1/BPERRYMORGAN-MODULE 1.2 GITHUB REPO SETUP.docx
@@ -155,7 +155,7 @@
     <w:p/>
     <w:p>
       <w:pPr>
-        <w:jc w:val="both"/>
+        <w:jc w:val="center"/>
         <w:rPr>
           <w:rFonts w:ascii="Aptos Light" w:hAnsi="Aptos Light"/>
           <w:sz w:val="20"/>
@@ -171,8 +171,8 @@
           <w14:ligatures w14:val="standardContextual"/>
         </w:rPr>
         <w:drawing>
-          <wp:inline distT="0" distB="0" distL="0" distR="0" wp14:anchorId="6500C226" wp14:editId="381EDAF4">
-            <wp:extent cx="5943600" cy="3829050"/>
+          <wp:inline distT="0" distB="0" distL="0" distR="0" wp14:anchorId="6500C226" wp14:editId="10E3558F">
+            <wp:extent cx="4965192" cy="3200400"/>
             <wp:effectExtent l="0" t="0" r="0" b="0"/>
             <wp:docPr id="1569596750" name="Picture 1" descr="A screenshot of a computer&#10;&#10;AI-generated content may be incorrect."/>
             <wp:cNvGraphicFramePr>
@@ -200,7 +200,7 @@
                   <pic:spPr>
                     <a:xfrm>
                       <a:off x="0" y="0"/>
-                      <a:ext cx="5943600" cy="3829050"/>
+                      <a:ext cx="4965192" cy="3200400"/>
                     </a:xfrm>
                     <a:prstGeom prst="rect">
                       <a:avLst/>
@@ -215,7 +215,7 @@
     </w:p>
     <w:p>
       <w:pPr>
-        <w:jc w:val="both"/>
+        <w:jc w:val="center"/>
         <w:rPr>
           <w:rFonts w:ascii="Aptos Light" w:hAnsi="Aptos Light"/>
           <w:sz w:val="20"/>
@@ -230,14 +230,13 @@
           <w:szCs w:val="20"/>
           <w14:ligatures w14:val="standardContextual"/>
         </w:rPr>
-        <w:lastRenderedPageBreak/>
         <w:drawing>
-          <wp:inline distT="0" distB="0" distL="0" distR="0" wp14:anchorId="60AC6170" wp14:editId="7401515A">
-            <wp:extent cx="5943600" cy="3911600"/>
-            <wp:effectExtent l="0" t="0" r="0" b="0"/>
+          <wp:inline distT="0" distB="0" distL="0" distR="0" wp14:anchorId="60AC6170" wp14:editId="52E406BD">
+            <wp:extent cx="4965192" cy="3200400"/>
+            <wp:effectExtent l="0" t="0" r="635" b="0"/>
             <wp:docPr id="763569006" name="Picture 2" descr="A screenshot of a computer program&#10;&#10;AI-generated content may be incorrect."/>
             <wp:cNvGraphicFramePr>
-              <a:graphicFrameLocks xmlns:a="http://schemas.openxmlformats.org/drawingml/2006/main" noChangeAspect="1"/>
+              <a:graphicFrameLocks xmlns:a="http://schemas.openxmlformats.org/drawingml/2006/main"/>
             </wp:cNvGraphicFramePr>
             <a:graphic xmlns:a="http://schemas.openxmlformats.org/drawingml/2006/main">
               <a:graphicData uri="http://schemas.openxmlformats.org/drawingml/2006/picture">
@@ -261,7 +260,7 @@
                   <pic:spPr>
                     <a:xfrm>
                       <a:off x="0" y="0"/>
-                      <a:ext cx="5943600" cy="3911600"/>
+                      <a:ext cx="4965192" cy="3200400"/>
                     </a:xfrm>
                     <a:prstGeom prst="rect">
                       <a:avLst/>
@@ -273,6 +272,168 @@
           </wp:inline>
         </w:drawing>
       </w:r>
+    </w:p>
+    <w:p>
+      <w:pPr>
+        <w:jc w:val="center"/>
+        <w:rPr>
+          <w:rFonts w:ascii="Aptos Light" w:hAnsi="Aptos Light"/>
+          <w:sz w:val="20"/>
+          <w:szCs w:val="20"/>
+        </w:rPr>
+      </w:pPr>
+      <w:r>
+        <w:rPr>
+          <w:rFonts w:ascii="Aptos Light" w:hAnsi="Aptos Light"/>
+          <w:noProof/>
+          <w:sz w:val="20"/>
+          <w:szCs w:val="20"/>
+          <w14:ligatures w14:val="standardContextual"/>
+        </w:rPr>
+        <w:lastRenderedPageBreak/>
+        <w:drawing>
+          <wp:inline distT="0" distB="0" distL="0" distR="0" wp14:anchorId="7FA8A404" wp14:editId="22E1FE43">
+            <wp:extent cx="4965192" cy="3200400"/>
+            <wp:effectExtent l="0" t="0" r="0" b="0"/>
+            <wp:docPr id="941048239" name="Picture 3" descr="A screenshot of a computer&#10;&#10;AI-generated content may be incorrect."/>
+            <wp:cNvGraphicFramePr>
+              <a:graphicFrameLocks xmlns:a="http://schemas.openxmlformats.org/drawingml/2006/main"/>
+            </wp:cNvGraphicFramePr>
+            <a:graphic xmlns:a="http://schemas.openxmlformats.org/drawingml/2006/main">
+              <a:graphicData uri="http://schemas.openxmlformats.org/drawingml/2006/picture">
+                <pic:pic xmlns:pic="http://schemas.openxmlformats.org/drawingml/2006/picture">
+                  <pic:nvPicPr>
+                    <pic:cNvPr id="941048239" name="Picture 3" descr="A screenshot of a computer&#10;&#10;AI-generated content may be incorrect."/>
+                    <pic:cNvPicPr/>
+                  </pic:nvPicPr>
+                  <pic:blipFill>
+                    <a:blip r:embed="rId7" cstate="print">
+                      <a:extLst>
+                        <a:ext uri="{28A0092B-C50C-407E-A947-70E740481C1C}">
+                          <a14:useLocalDpi xmlns:a14="http://schemas.microsoft.com/office/drawing/2010/main" val="0"/>
+                        </a:ext>
+                      </a:extLst>
+                    </a:blip>
+                    <a:stretch>
+                      <a:fillRect/>
+                    </a:stretch>
+                  </pic:blipFill>
+                  <pic:spPr>
+                    <a:xfrm>
+                      <a:off x="0" y="0"/>
+                      <a:ext cx="4965192" cy="3200400"/>
+                    </a:xfrm>
+                    <a:prstGeom prst="rect">
+                      <a:avLst/>
+                    </a:prstGeom>
+                  </pic:spPr>
+                </pic:pic>
+              </a:graphicData>
+            </a:graphic>
+          </wp:inline>
+        </w:drawing>
+      </w:r>
+      <w:r>
+        <w:rPr>
+          <w:rFonts w:ascii="Aptos Light" w:hAnsi="Aptos Light"/>
+          <w:sz w:val="20"/>
+          <w:szCs w:val="20"/>
+        </w:rPr>
+        <w:drawing>
+          <wp:inline distT="0" distB="0" distL="0" distR="0" wp14:anchorId="18F6A74B" wp14:editId="7717A931">
+            <wp:extent cx="5943600" cy="3268345"/>
+            <wp:effectExtent l="0" t="0" r="0" b="0"/>
+            <wp:docPr id="807564282" name="Picture 1" descr="A screenshot of a computer&#10;&#10;AI-generated content may be incorrect."/>
+            <wp:cNvGraphicFramePr>
+              <a:graphicFrameLocks xmlns:a="http://schemas.openxmlformats.org/drawingml/2006/main" noChangeAspect="1"/>
+            </wp:cNvGraphicFramePr>
+            <a:graphic xmlns:a="http://schemas.openxmlformats.org/drawingml/2006/main">
+              <a:graphicData uri="http://schemas.openxmlformats.org/drawingml/2006/picture">
+                <pic:pic xmlns:pic="http://schemas.openxmlformats.org/drawingml/2006/picture">
+                  <pic:nvPicPr>
+                    <pic:cNvPr id="807564282" name="Picture 1" descr="A screenshot of a computer&#10;&#10;AI-generated content may be incorrect."/>
+                    <pic:cNvPicPr/>
+                  </pic:nvPicPr>
+                  <pic:blipFill>
+                    <a:blip r:embed="rId8"/>
+                    <a:stretch>
+                      <a:fillRect/>
+                    </a:stretch>
+                  </pic:blipFill>
+                  <pic:spPr>
+                    <a:xfrm>
+                      <a:off x="0" y="0"/>
+                      <a:ext cx="5943600" cy="3268345"/>
+                    </a:xfrm>
+                    <a:prstGeom prst="rect">
+                      <a:avLst/>
+                    </a:prstGeom>
+                  </pic:spPr>
+                </pic:pic>
+              </a:graphicData>
+            </a:graphic>
+          </wp:inline>
+        </w:drawing>
+      </w:r>
+    </w:p>
+    <w:p>
+      <w:pPr>
+        <w:jc w:val="center"/>
+        <w:rPr>
+          <w:rFonts w:ascii="Aptos Light" w:hAnsi="Aptos Light"/>
+          <w:sz w:val="20"/>
+          <w:szCs w:val="20"/>
+        </w:rPr>
+      </w:pPr>
+    </w:p>
+    <w:p>
+      <w:pPr>
+        <w:jc w:val="both"/>
+        <w:rPr>
+          <w:rFonts w:ascii="Aptos Light" w:hAnsi="Aptos Light"/>
+          <w:sz w:val="20"/>
+          <w:szCs w:val="20"/>
+        </w:rPr>
+      </w:pPr>
+      <w:r>
+        <w:rPr>
+          <w:rFonts w:ascii="Aptos Light" w:hAnsi="Aptos Light"/>
+          <w:b/>
+          <w:bCs/>
+          <w:sz w:val="20"/>
+          <w:szCs w:val="20"/>
+        </w:rPr>
+        <w:t>GitHub Repo Link</w:t>
+      </w:r>
+      <w:r>
+        <w:rPr>
+          <w:rFonts w:ascii="Aptos Light" w:hAnsi="Aptos Light"/>
+          <w:sz w:val="20"/>
+          <w:szCs w:val="20"/>
+        </w:rPr>
+        <w:t xml:space="preserve">: </w:t>
+      </w:r>
+      <w:hyperlink r:id="rId9" w:history="1">
+        <w:r>
+          <w:rPr>
+            <w:rStyle w:val="Hyperlink"/>
+            <w:rFonts w:ascii="Aptos Light" w:hAnsi="Aptos Light"/>
+            <w:sz w:val="20"/>
+            <w:szCs w:val="20"/>
+          </w:rPr>
+          <w:t>https://github.com/devcnx/csd-310</w:t>
+        </w:r>
+      </w:hyperlink>
+    </w:p>
+    <w:p>
+      <w:pPr>
+        <w:jc w:val="both"/>
+        <w:rPr>
+          <w:rFonts w:ascii="Aptos Light" w:hAnsi="Aptos Light"/>
+          <w:sz w:val="20"/>
+          <w:szCs w:val="20"/>
+        </w:rPr>
+      </w:pPr>
     </w:p>
     <w:sectPr>
       <w:pgSz w:w="12240" w:h="15840"/>
@@ -1650,6 +1811,29 @@
       <w:color w:val="5A5A5A" w:themeColor="text1" w:themeTint="A5"/>
     </w:rPr>
   </w:style>
+  <w:style w:type="character" w:styleId="Hyperlink">
+    <w:name w:val="Hyperlink"/>
+    <w:basedOn w:val="DefaultParagraphFont"/>
+    <w:uiPriority w:val="99"/>
+    <w:unhideWhenUsed/>
+    <w:rsid w:val="00EC5A26"/>
+    <w:rPr>
+      <w:color w:val="467886" w:themeColor="hyperlink"/>
+      <w:u w:val="single"/>
+    </w:rPr>
+  </w:style>
+  <w:style w:type="character" w:styleId="UnresolvedMention">
+    <w:name w:val="Unresolved Mention"/>
+    <w:basedOn w:val="DefaultParagraphFont"/>
+    <w:uiPriority w:val="99"/>
+    <w:semiHidden/>
+    <w:unhideWhenUsed/>
+    <w:rsid w:val="00EC5A26"/>
+    <w:rPr>
+      <w:color w:val="605E5C"/>
+      <w:shd w:val="clear" w:color="auto" w:fill="E1DFDD"/>
+    </w:rPr>
+  </w:style>
 </w:styles>
 </file>
 

</xml_diff>